<commit_message>
Add Imputation of Missing Data section outlining methodology and diagnostics
Added Section 4 to the documentation detailing the imputation strategy and Documented diagnostic steps including KMO analysis, 90% coverage threshold, and outlier treatment
</commit_message>
<xml_diff>
--- a/docs/csiai.docx
+++ b/docs/csiai.docx
@@ -5599,6 +5599,823 @@
     </w:p>
     <w:p>
       <w:pPr>
+        <w:pStyle w:val="Heading1"/>
+      </w:pPr>
+      <w:r>
+        <w:t>4. Imputation of Missing Data</w:t>
+      </w:r>
+    </w:p>
+    <w:p>
+      <w:pPr>
+        <w:spacing w:before="100" w:beforeAutospacing="1" w:after="100" w:afterAutospacing="1"/>
+        <w:rPr>
+          <w:rFonts w:ascii="Arial" w:hAnsi="Arial" w:cs="Arial"/>
+        </w:rPr>
+      </w:pPr>
+      <w:r>
+        <w:rPr>
+          <w:rFonts w:ascii="Arial" w:hAnsi="Arial" w:cs="Arial"/>
+        </w:rPr>
+        <w:t>High-quality composite indicators depend significantly on complete and accurate data. However, missing values are almost inevitable in real-world financial datasets. Proper handling of missing data ensures the reliability and interpretability of the final Composite Stock Investment Attractiveness Index (CSIAI). This section details the procedures used to diagnose, treat, and validate missing data within the CSIAI dataset.</w:t>
+      </w:r>
+    </w:p>
+    <w:p>
+      <w:pPr>
+        <w:pStyle w:val="Heading2"/>
+      </w:pPr>
+      <w:r>
+        <w:lastRenderedPageBreak/>
+        <w:t>4.1 Missingness Diagnosis</w:t>
+      </w:r>
+    </w:p>
+    <w:p>
+      <w:pPr>
+        <w:spacing w:before="100" w:beforeAutospacing="1" w:after="100" w:afterAutospacing="1"/>
+        <w:rPr>
+          <w:rFonts w:ascii="Arial" w:hAnsi="Arial" w:cs="Arial"/>
+        </w:rPr>
+      </w:pPr>
+      <w:r>
+        <w:rPr>
+          <w:rFonts w:ascii="Arial" w:hAnsi="Arial" w:cs="Arial"/>
+        </w:rPr>
+        <w:t>Before choosing the imputation method, a clear understanding of data completeness was essential. The dataset obtained from Yahoo Finance exhibited varying levels of missingness. To quantify this clearly, the share of missing values for each indicator was calculated and visualized. This approach facilitated a straightforward evaluation of missing data patterns.</w:t>
+      </w:r>
+    </w:p>
+    <w:p>
+      <w:pPr>
+        <w:spacing w:before="100" w:beforeAutospacing="1" w:after="100" w:afterAutospacing="1"/>
+      </w:pPr>
+      <w:r>
+        <w:rPr>
+          <w:rFonts w:ascii="Arial" w:hAnsi="Arial" w:cs="Arial"/>
+        </w:rPr>
+        <w:t>The figure below shows the share of missing data across indicators that were incomplete</w:t>
+      </w:r>
+      <w:r>
+        <w:t>:</w:t>
+      </w:r>
+    </w:p>
+    <w:p>
+      <w:pPr>
+        <w:spacing w:before="100" w:beforeAutospacing="1" w:after="100" w:afterAutospacing="1"/>
+      </w:pPr>
+      <w:r>
+        <w:drawing>
+          <wp:inline distT="0" distB="0" distL="0" distR="0" wp14:anchorId="4997EE59" wp14:editId="1D72E43A">
+            <wp:extent cx="5731510" cy="2434590"/>
+            <wp:effectExtent l="0" t="0" r="0" b="3810"/>
+            <wp:docPr id="1189162773" name="Picture 1" descr="A graph of a number of data&#10;&#10;AI-generated content may be incorrect."/>
+            <wp:cNvGraphicFramePr>
+              <a:graphicFrameLocks xmlns:a="http://schemas.openxmlformats.org/drawingml/2006/main" noChangeAspect="1"/>
+            </wp:cNvGraphicFramePr>
+            <a:graphic xmlns:a="http://schemas.openxmlformats.org/drawingml/2006/main">
+              <a:graphicData uri="http://schemas.openxmlformats.org/drawingml/2006/picture">
+                <pic:pic xmlns:pic="http://schemas.openxmlformats.org/drawingml/2006/picture">
+                  <pic:nvPicPr>
+                    <pic:cNvPr id="1189162773" name="Picture 1" descr="A graph of a number of data&#10;&#10;AI-generated content may be incorrect."/>
+                    <pic:cNvPicPr/>
+                  </pic:nvPicPr>
+                  <pic:blipFill>
+                    <a:blip r:embed="rId12"/>
+                    <a:stretch>
+                      <a:fillRect/>
+                    </a:stretch>
+                  </pic:blipFill>
+                  <pic:spPr>
+                    <a:xfrm>
+                      <a:off x="0" y="0"/>
+                      <a:ext cx="5731510" cy="2434590"/>
+                    </a:xfrm>
+                    <a:prstGeom prst="rect">
+                      <a:avLst/>
+                    </a:prstGeom>
+                  </pic:spPr>
+                </pic:pic>
+              </a:graphicData>
+            </a:graphic>
+          </wp:inline>
+        </w:drawing>
+      </w:r>
+    </w:p>
+    <w:p>
+      <w:pPr>
+        <w:spacing w:before="100" w:beforeAutospacing="1" w:after="100" w:afterAutospacing="1"/>
+        <w:rPr>
+          <w:rFonts w:ascii="Arial" w:hAnsi="Arial" w:cs="Arial"/>
+        </w:rPr>
+      </w:pPr>
+      <w:r>
+        <w:rPr>
+          <w:rFonts w:ascii="Arial" w:hAnsi="Arial" w:cs="Arial"/>
+        </w:rPr>
+        <w:t>Key observations from the diagnosis were:</w:t>
+      </w:r>
+    </w:p>
+    <w:p>
+      <w:pPr>
+        <w:numPr>
+          <w:ilvl w:val="0"/>
+          <w:numId w:val="11"/>
+        </w:numPr>
+        <w:spacing w:before="100" w:beforeAutospacing="1" w:after="100" w:afterAutospacing="1" w:line="276" w:lineRule="auto"/>
+        <w:rPr>
+          <w:rFonts w:ascii="Arial" w:hAnsi="Arial" w:cs="Arial"/>
+        </w:rPr>
+      </w:pPr>
+      <w:r>
+        <w:rPr>
+          <w:rFonts w:ascii="Arial" w:hAnsi="Arial" w:cs="Arial"/>
+        </w:rPr>
+        <w:t xml:space="preserve">Significant missingness appeared in certain financial indicators such as </w:t>
+      </w:r>
+      <w:r>
+        <w:rPr>
+          <w:rFonts w:ascii="Arial" w:hAnsi="Arial" w:cs="Arial"/>
+        </w:rPr>
+        <w:t>totalAssets.</w:t>
+      </w:r>
+    </w:p>
+    <w:p>
+      <w:pPr>
+        <w:numPr>
+          <w:ilvl w:val="0"/>
+          <w:numId w:val="11"/>
+        </w:numPr>
+        <w:spacing w:before="100" w:beforeAutospacing="1" w:after="100" w:afterAutospacing="1" w:line="276" w:lineRule="auto"/>
+        <w:rPr>
+          <w:rFonts w:ascii="Arial" w:hAnsi="Arial" w:cs="Arial"/>
+        </w:rPr>
+      </w:pPr>
+      <w:r>
+        <w:rPr>
+          <w:rFonts w:ascii="Arial" w:hAnsi="Arial" w:cs="Arial"/>
+        </w:rPr>
+        <w:t>Price-based indicators were mostly complete due to their daily availability.</w:t>
+      </w:r>
+    </w:p>
+    <w:p>
+      <w:pPr>
+        <w:numPr>
+          <w:ilvl w:val="0"/>
+          <w:numId w:val="11"/>
+        </w:numPr>
+        <w:spacing w:before="100" w:beforeAutospacing="1" w:after="100" w:afterAutospacing="1" w:line="276" w:lineRule="auto"/>
+        <w:rPr>
+          <w:rFonts w:ascii="Arial" w:hAnsi="Arial" w:cs="Arial"/>
+        </w:rPr>
+      </w:pPr>
+      <w:r>
+        <w:rPr>
+          <w:rFonts w:ascii="Arial" w:hAnsi="Arial" w:cs="Arial"/>
+        </w:rPr>
+        <w:t xml:space="preserve">Indicators with over </w:t>
+      </w:r>
+      <w:r>
+        <w:rPr>
+          <w:rFonts w:ascii="Arial" w:hAnsi="Arial" w:cs="Arial"/>
+        </w:rPr>
+        <w:t>3</w:t>
+      </w:r>
+      <w:r>
+        <w:rPr>
+          <w:rFonts w:ascii="Arial" w:hAnsi="Arial" w:cs="Arial"/>
+        </w:rPr>
+        <w:t>0% missingness posed a challenge, risking imputation accuracy. Hence, a strict coverage cutoff was applied to ensure robust imputations.</w:t>
+      </w:r>
+    </w:p>
+    <w:p>
+      <w:pPr>
+        <w:pStyle w:val="Heading2"/>
+      </w:pPr>
+      <w:r>
+        <w:t>4.2 Deriving Price-Based Indicators</w:t>
+      </w:r>
+    </w:p>
+    <w:p>
+      <w:pPr>
+        <w:spacing w:before="100" w:beforeAutospacing="1" w:after="100" w:afterAutospacing="1"/>
+        <w:rPr>
+          <w:rFonts w:ascii="Arial" w:hAnsi="Arial" w:cs="Arial"/>
+        </w:rPr>
+      </w:pPr>
+      <w:r>
+        <w:rPr>
+          <w:rFonts w:ascii="Arial" w:hAnsi="Arial" w:cs="Arial"/>
+        </w:rPr>
+        <w:t>To enrich the dataset, several price-based indicators were calculated using historical market data. These indicators were derived directly from stock prices and trading volumes, ensuring accuracy and availability:</w:t>
+      </w:r>
+    </w:p>
+    <w:p>
+      <w:pPr>
+        <w:numPr>
+          <w:ilvl w:val="0"/>
+          <w:numId w:val="12"/>
+        </w:numPr>
+        <w:spacing w:before="100" w:beforeAutospacing="1" w:after="100" w:afterAutospacing="1" w:line="276" w:lineRule="auto"/>
+        <w:rPr>
+          <w:rFonts w:ascii="Arial" w:hAnsi="Arial" w:cs="Arial"/>
+        </w:rPr>
+      </w:pPr>
+      <w:r>
+        <w:rPr>
+          <w:rStyle w:val="Strong"/>
+          <w:rFonts w:ascii="Arial" w:hAnsi="Arial" w:cs="Arial"/>
+        </w:rPr>
+        <w:t>Historical Volatility</w:t>
+      </w:r>
+      <w:r>
+        <w:rPr>
+          <w:rFonts w:ascii="Arial" w:hAnsi="Arial" w:cs="Arial"/>
+        </w:rPr>
+        <w:t xml:space="preserve"> (30-day annualized volatility)</w:t>
+      </w:r>
+    </w:p>
+    <w:p>
+      <w:pPr>
+        <w:numPr>
+          <w:ilvl w:val="0"/>
+          <w:numId w:val="12"/>
+        </w:numPr>
+        <w:spacing w:before="100" w:beforeAutospacing="1" w:after="100" w:afterAutospacing="1" w:line="276" w:lineRule="auto"/>
+        <w:rPr>
+          <w:rFonts w:ascii="Arial" w:hAnsi="Arial" w:cs="Arial"/>
+        </w:rPr>
+      </w:pPr>
+      <w:r>
+        <w:rPr>
+          <w:rStyle w:val="Strong"/>
+          <w:rFonts w:ascii="Arial" w:hAnsi="Arial" w:cs="Arial"/>
+        </w:rPr>
+        <w:t>Sharpe Ratio</w:t>
+      </w:r>
+      <w:r>
+        <w:rPr>
+          <w:rFonts w:ascii="Arial" w:hAnsi="Arial" w:cs="Arial"/>
+        </w:rPr>
+        <w:t xml:space="preserve"> (excess return adjusted by volatility)</w:t>
+      </w:r>
+    </w:p>
+    <w:p>
+      <w:pPr>
+        <w:numPr>
+          <w:ilvl w:val="0"/>
+          <w:numId w:val="12"/>
+        </w:numPr>
+        <w:spacing w:before="100" w:beforeAutospacing="1" w:after="100" w:afterAutospacing="1" w:line="276" w:lineRule="auto"/>
+        <w:rPr>
+          <w:rFonts w:ascii="Arial" w:hAnsi="Arial" w:cs="Arial"/>
+        </w:rPr>
+      </w:pPr>
+      <w:r>
+        <w:rPr>
+          <w:rStyle w:val="Strong"/>
+          <w:rFonts w:ascii="Arial" w:hAnsi="Arial" w:cs="Arial"/>
+        </w:rPr>
+        <w:t>Value at Risk</w:t>
+      </w:r>
+      <w:r>
+        <w:rPr>
+          <w:rFonts w:ascii="Arial" w:hAnsi="Arial" w:cs="Arial"/>
+        </w:rPr>
+        <w:t xml:space="preserve"> (VaR, calculated at 95% confidence level)</w:t>
+      </w:r>
+    </w:p>
+    <w:p>
+      <w:pPr>
+        <w:numPr>
+          <w:ilvl w:val="0"/>
+          <w:numId w:val="12"/>
+        </w:numPr>
+        <w:spacing w:before="100" w:beforeAutospacing="1" w:after="100" w:afterAutospacing="1" w:line="276" w:lineRule="auto"/>
+        <w:rPr>
+          <w:rFonts w:ascii="Arial" w:hAnsi="Arial" w:cs="Arial"/>
+        </w:rPr>
+      </w:pPr>
+      <w:r>
+        <w:rPr>
+          <w:rStyle w:val="Strong"/>
+          <w:rFonts w:ascii="Arial" w:hAnsi="Arial" w:cs="Arial"/>
+        </w:rPr>
+        <w:t>Average Daily Volume</w:t>
+      </w:r>
+      <w:r>
+        <w:rPr>
+          <w:rFonts w:ascii="Arial" w:hAnsi="Arial" w:cs="Arial"/>
+        </w:rPr>
+        <w:t xml:space="preserve"> (30-day average)</w:t>
+      </w:r>
+    </w:p>
+    <w:p>
+      <w:pPr>
+        <w:numPr>
+          <w:ilvl w:val="0"/>
+          <w:numId w:val="12"/>
+        </w:numPr>
+        <w:spacing w:before="100" w:beforeAutospacing="1" w:after="100" w:afterAutospacing="1" w:line="276" w:lineRule="auto"/>
+        <w:rPr>
+          <w:rFonts w:ascii="Arial" w:hAnsi="Arial" w:cs="Arial"/>
+        </w:rPr>
+      </w:pPr>
+      <w:r>
+        <w:rPr>
+          <w:rStyle w:val="Strong"/>
+          <w:rFonts w:ascii="Arial" w:hAnsi="Arial" w:cs="Arial"/>
+        </w:rPr>
+        <w:lastRenderedPageBreak/>
+        <w:t>Turnover Ratio</w:t>
+      </w:r>
+      <w:r>
+        <w:rPr>
+          <w:rFonts w:ascii="Arial" w:hAnsi="Arial" w:cs="Arial"/>
+        </w:rPr>
+        <w:t xml:space="preserve"> (average daily volume relative to float shares)</w:t>
+      </w:r>
+    </w:p>
+    <w:p>
+      <w:pPr>
+        <w:spacing w:before="100" w:beforeAutospacing="1" w:after="100" w:afterAutospacing="1"/>
+        <w:rPr>
+          <w:rFonts w:ascii="Arial" w:hAnsi="Arial" w:cs="Arial"/>
+        </w:rPr>
+      </w:pPr>
+      <w:r>
+        <w:rPr>
+          <w:rFonts w:ascii="Arial" w:hAnsi="Arial" w:cs="Arial"/>
+        </w:rPr>
+        <w:t xml:space="preserve">These price-based indicators provided valuable insights into market </w:t>
+      </w:r>
+      <w:r>
+        <w:rPr>
+          <w:rFonts w:ascii="Arial" w:hAnsi="Arial" w:cs="Arial"/>
+        </w:rPr>
+        <w:t>behaviour</w:t>
+      </w:r>
+      <w:r>
+        <w:rPr>
+          <w:rFonts w:ascii="Arial" w:hAnsi="Arial" w:cs="Arial"/>
+        </w:rPr>
+        <w:t>, complementing traditional accounting measures.</w:t>
+      </w:r>
+    </w:p>
+    <w:p>
+      <w:pPr>
+        <w:pStyle w:val="Heading2"/>
+      </w:pPr>
+      <w:r>
+        <w:t>4.3 Imputation Strategy</w:t>
+      </w:r>
+    </w:p>
+    <w:p>
+      <w:pPr>
+        <w:spacing w:before="100" w:beforeAutospacing="1" w:after="100" w:afterAutospacing="1"/>
+        <w:rPr>
+          <w:rFonts w:ascii="Arial" w:hAnsi="Arial" w:cs="Arial"/>
+        </w:rPr>
+      </w:pPr>
+      <w:r>
+        <w:rPr>
+          <w:rFonts w:ascii="Arial" w:hAnsi="Arial" w:cs="Arial"/>
+        </w:rPr>
+        <w:t>Given the nature and extent of missingness, multiple imputation was identified as a suitable approach. An Iterative Imputer using Bayesian Ridge Regression was implemented, chosen specifically for its statistical robustness and efficiency.</w:t>
+      </w:r>
+    </w:p>
+    <w:p>
+      <w:pPr>
+        <w:spacing w:before="100" w:beforeAutospacing="1" w:after="100" w:afterAutospacing="1"/>
+        <w:rPr>
+          <w:rFonts w:ascii="Arial" w:hAnsi="Arial" w:cs="Arial"/>
+        </w:rPr>
+      </w:pPr>
+      <w:r>
+        <w:rPr>
+          <w:rFonts w:ascii="Arial" w:hAnsi="Arial" w:cs="Arial"/>
+        </w:rPr>
+        <w:t>Brief justification for the selection:</w:t>
+      </w:r>
+    </w:p>
+    <w:p>
+      <w:pPr>
+        <w:numPr>
+          <w:ilvl w:val="0"/>
+          <w:numId w:val="13"/>
+        </w:numPr>
+        <w:spacing w:before="100" w:beforeAutospacing="1" w:after="100" w:afterAutospacing="1" w:line="276" w:lineRule="auto"/>
+        <w:rPr>
+          <w:rFonts w:ascii="Arial" w:hAnsi="Arial" w:cs="Arial"/>
+        </w:rPr>
+      </w:pPr>
+      <w:r>
+        <w:rPr>
+          <w:rFonts w:ascii="Arial" w:hAnsi="Arial" w:cs="Arial"/>
+        </w:rPr>
+        <w:t>Iterative Imputer effectively captures complex relationships among variables, enhancing imputation accuracy.</w:t>
+      </w:r>
+    </w:p>
+    <w:p>
+      <w:pPr>
+        <w:numPr>
+          <w:ilvl w:val="0"/>
+          <w:numId w:val="13"/>
+        </w:numPr>
+        <w:spacing w:before="100" w:beforeAutospacing="1" w:after="100" w:afterAutospacing="1" w:line="276" w:lineRule="auto"/>
+        <w:rPr>
+          <w:rFonts w:ascii="Arial" w:hAnsi="Arial" w:cs="Arial"/>
+        </w:rPr>
+      </w:pPr>
+      <w:r>
+        <w:rPr>
+          <w:rFonts w:ascii="Arial" w:hAnsi="Arial" w:cs="Arial"/>
+        </w:rPr>
+        <w:t>Bayesian Ridge regression handles uncertainty by estimating posterior distributions, not just single-point estimates.</w:t>
+      </w:r>
+    </w:p>
+    <w:p>
+      <w:pPr>
+        <w:spacing w:before="100" w:beforeAutospacing="1" w:after="100" w:afterAutospacing="1"/>
+        <w:rPr>
+          <w:rFonts w:ascii="Arial" w:hAnsi="Arial" w:cs="Arial"/>
+        </w:rPr>
+      </w:pPr>
+      <w:r>
+        <w:rPr>
+          <w:rFonts w:ascii="Arial" w:hAnsi="Arial" w:cs="Arial"/>
+        </w:rPr>
+        <w:t>The chosen approach involved:</w:t>
+      </w:r>
+    </w:p>
+    <w:p>
+      <w:pPr>
+        <w:numPr>
+          <w:ilvl w:val="0"/>
+          <w:numId w:val="14"/>
+        </w:numPr>
+        <w:spacing w:before="100" w:beforeAutospacing="1" w:after="100" w:afterAutospacing="1" w:line="276" w:lineRule="auto"/>
+        <w:rPr>
+          <w:rFonts w:ascii="Arial" w:hAnsi="Arial" w:cs="Arial"/>
+        </w:rPr>
+      </w:pPr>
+      <w:r>
+        <w:rPr>
+          <w:rFonts w:ascii="Arial" w:hAnsi="Arial" w:cs="Arial"/>
+        </w:rPr>
+        <w:t>Executing five separate rounds of multiple imputation. Each round slightly varied the random seed to ensure diverse imputed datasets.</w:t>
+      </w:r>
+    </w:p>
+    <w:p>
+      <w:pPr>
+        <w:numPr>
+          <w:ilvl w:val="0"/>
+          <w:numId w:val="14"/>
+        </w:numPr>
+        <w:spacing w:before="100" w:beforeAutospacing="1" w:after="100" w:afterAutospacing="1" w:line="276" w:lineRule="auto"/>
+        <w:rPr>
+          <w:rFonts w:ascii="Arial" w:hAnsi="Arial" w:cs="Arial"/>
+        </w:rPr>
+      </w:pPr>
+      <w:r>
+        <w:rPr>
+          <w:rFonts w:ascii="Arial" w:hAnsi="Arial" w:cs="Arial"/>
+        </w:rPr>
+        <w:t>Generating a collection of plausible datasets rather than a single deterministic result, reducing the bias associated with imputation.</w:t>
+      </w:r>
+    </w:p>
+    <w:p>
+      <w:pPr>
+        <w:pStyle w:val="Heading2"/>
+      </w:pPr>
+      <w:r>
+        <w:t>4.4 Rubin’s Rule Averaging</w:t>
+      </w:r>
+    </w:p>
+    <w:p>
+      <w:pPr>
+        <w:spacing w:before="100" w:beforeAutospacing="1" w:after="100" w:afterAutospacing="1"/>
+        <w:rPr>
+          <w:rFonts w:ascii="Arial" w:hAnsi="Arial" w:cs="Arial"/>
+        </w:rPr>
+      </w:pPr>
+      <w:r>
+        <w:rPr>
+          <w:rFonts w:ascii="Arial" w:hAnsi="Arial" w:cs="Arial"/>
+        </w:rPr>
+        <w:t>Multiple imputation generated five independent datasets. Rather than arbitrarily selecting one, Rubin's Rule was applied to average these datasets into a single consolidated dataset. Rubin's Rule combines multiple imputations by:</w:t>
+      </w:r>
+    </w:p>
+    <w:p>
+      <w:pPr>
+        <w:numPr>
+          <w:ilvl w:val="0"/>
+          <w:numId w:val="15"/>
+        </w:numPr>
+        <w:spacing w:before="100" w:beforeAutospacing="1" w:after="100" w:afterAutospacing="1" w:line="276" w:lineRule="auto"/>
+        <w:rPr>
+          <w:rFonts w:ascii="Arial" w:hAnsi="Arial" w:cs="Arial"/>
+        </w:rPr>
+      </w:pPr>
+      <w:r>
+        <w:rPr>
+          <w:rFonts w:ascii="Arial" w:hAnsi="Arial" w:cs="Arial"/>
+        </w:rPr>
+        <w:t>Averaging across the multiple imputed values for each missing observation.</w:t>
+      </w:r>
+    </w:p>
+    <w:p>
+      <w:pPr>
+        <w:numPr>
+          <w:ilvl w:val="0"/>
+          <w:numId w:val="15"/>
+        </w:numPr>
+        <w:spacing w:before="100" w:beforeAutospacing="1" w:after="100" w:afterAutospacing="1" w:line="276" w:lineRule="auto"/>
+        <w:rPr>
+          <w:rFonts w:ascii="Arial" w:hAnsi="Arial" w:cs="Arial"/>
+        </w:rPr>
+      </w:pPr>
+      <w:r>
+        <w:rPr>
+          <w:rFonts w:ascii="Arial" w:hAnsi="Arial" w:cs="Arial"/>
+        </w:rPr>
+        <w:t>Accounting explicitly for uncertainty inherent in the missingness.</w:t>
+      </w:r>
+    </w:p>
+    <w:p>
+      <w:pPr>
+        <w:spacing w:before="100" w:beforeAutospacing="1" w:after="100" w:afterAutospacing="1"/>
+        <w:rPr>
+          <w:rFonts w:ascii="Arial" w:hAnsi="Arial" w:cs="Arial"/>
+        </w:rPr>
+      </w:pPr>
+      <w:r>
+        <w:rPr>
+          <w:rFonts w:ascii="Arial" w:hAnsi="Arial" w:cs="Arial"/>
+        </w:rPr>
+        <w:t>Using Rubin’s Rule ensured that imputed data points reflected the full range of plausible values. This averaging step significantly enhanced the credibility and stability of the imputed values used in subsequent analyses.</w:t>
+      </w:r>
+    </w:p>
+    <w:p>
+      <w:pPr>
+        <w:pStyle w:val="Heading2"/>
+      </w:pPr>
+      <w:r>
+        <w:t>4.5 Diagnostics and Validation</w:t>
+      </w:r>
+    </w:p>
+    <w:p>
+      <w:pPr>
+        <w:spacing w:before="100" w:beforeAutospacing="1" w:after="100" w:afterAutospacing="1"/>
+        <w:rPr>
+          <w:rFonts w:ascii="Arial" w:hAnsi="Arial" w:cs="Arial"/>
+        </w:rPr>
+      </w:pPr>
+      <w:r>
+        <w:rPr>
+          <w:rFonts w:ascii="Arial" w:hAnsi="Arial" w:cs="Arial"/>
+        </w:rPr>
+        <w:t>After imputation, assessing the adequacy and validity of the results was critical. Two diagnostics were applied:</w:t>
+      </w:r>
+    </w:p>
+    <w:p>
+      <w:pPr>
+        <w:numPr>
+          <w:ilvl w:val="0"/>
+          <w:numId w:val="16"/>
+        </w:numPr>
+        <w:spacing w:before="100" w:beforeAutospacing="1" w:after="100" w:afterAutospacing="1" w:line="276" w:lineRule="auto"/>
+        <w:rPr>
+          <w:rFonts w:ascii="Arial" w:hAnsi="Arial" w:cs="Arial"/>
+        </w:rPr>
+      </w:pPr>
+      <w:r>
+        <w:rPr>
+          <w:rStyle w:val="Strong"/>
+          <w:rFonts w:ascii="Arial" w:hAnsi="Arial" w:cs="Arial"/>
+        </w:rPr>
+        <w:lastRenderedPageBreak/>
+        <w:t>Kaiser-Meyer-Olkin (KMO)</w:t>
+      </w:r>
+      <w:r>
+        <w:rPr>
+          <w:rFonts w:ascii="Arial" w:hAnsi="Arial" w:cs="Arial"/>
+        </w:rPr>
+        <w:t>: This measure evaluated the appropriateness of using the imputed data in factor analysis, verifying that the data maintained good structure post-imputation.</w:t>
+      </w:r>
+    </w:p>
+    <w:p>
+      <w:pPr>
+        <w:numPr>
+          <w:ilvl w:val="0"/>
+          <w:numId w:val="16"/>
+        </w:numPr>
+        <w:spacing w:before="100" w:beforeAutospacing="1" w:after="100" w:afterAutospacing="1" w:line="276" w:lineRule="auto"/>
+        <w:rPr>
+          <w:rFonts w:ascii="Arial" w:hAnsi="Arial" w:cs="Arial"/>
+        </w:rPr>
+      </w:pPr>
+      <w:r>
+        <w:rPr>
+          <w:rStyle w:val="Strong"/>
+          <w:rFonts w:ascii="Arial" w:hAnsi="Arial" w:cs="Arial"/>
+        </w:rPr>
+        <w:t>Coverage Cutoff (</w:t>
+      </w:r>
+      <w:r>
+        <w:rPr>
+          <w:rStyle w:val="Strong"/>
+          <w:rFonts w:ascii="Arial" w:hAnsi="Arial" w:cs="Arial"/>
+        </w:rPr>
+        <w:t>9</w:t>
+      </w:r>
+      <w:r>
+        <w:rPr>
+          <w:rStyle w:val="Strong"/>
+          <w:rFonts w:ascii="Arial" w:hAnsi="Arial" w:cs="Arial"/>
+        </w:rPr>
+        <w:t>0%)</w:t>
+      </w:r>
+      <w:r>
+        <w:rPr>
+          <w:rFonts w:ascii="Arial" w:hAnsi="Arial" w:cs="Arial"/>
+        </w:rPr>
+        <w:t>: A stringent threshold was established to remove any ticker lacking sufficient data, ensuring the quality of the final dataset.</w:t>
+      </w:r>
+    </w:p>
+    <w:p>
+      <w:pPr>
+        <w:spacing w:before="100" w:beforeAutospacing="1" w:after="100" w:afterAutospacing="1"/>
+        <w:rPr>
+          <w:rFonts w:ascii="Arial" w:hAnsi="Arial" w:cs="Arial"/>
+        </w:rPr>
+      </w:pPr>
+      <w:r>
+        <w:rPr>
+          <w:rFonts w:ascii="Arial" w:hAnsi="Arial" w:cs="Arial"/>
+        </w:rPr>
+        <w:t>Additionally, outlier analysis was performed to reduce the influence of extreme values:</w:t>
+      </w:r>
+    </w:p>
+    <w:p>
+      <w:pPr>
+        <w:numPr>
+          <w:ilvl w:val="0"/>
+          <w:numId w:val="17"/>
+        </w:numPr>
+        <w:spacing w:before="100" w:beforeAutospacing="1" w:after="100" w:afterAutospacing="1" w:line="240" w:lineRule="auto"/>
+        <w:rPr>
+          <w:rFonts w:ascii="Arial" w:hAnsi="Arial" w:cs="Arial"/>
+        </w:rPr>
+      </w:pPr>
+      <w:r>
+        <w:rPr>
+          <w:rFonts w:ascii="Arial" w:hAnsi="Arial" w:cs="Arial"/>
+        </w:rPr>
+        <w:t>Indicators were bounded between the 1st and 99th percentiles.</w:t>
+      </w:r>
+    </w:p>
+    <w:p>
+      <w:pPr>
+        <w:numPr>
+          <w:ilvl w:val="0"/>
+          <w:numId w:val="17"/>
+        </w:numPr>
+        <w:spacing w:before="100" w:beforeAutospacing="1" w:after="100" w:afterAutospacing="1" w:line="240" w:lineRule="auto"/>
+        <w:rPr>
+          <w:rFonts w:ascii="Arial" w:hAnsi="Arial" w:cs="Arial"/>
+        </w:rPr>
+      </w:pPr>
+      <w:r>
+        <w:rPr>
+          <w:rFonts w:ascii="Arial" w:hAnsi="Arial" w:cs="Arial"/>
+        </w:rPr>
+        <w:t>Ensured imputed data points were realistic and consistent with observed values.</w:t>
+      </w:r>
+    </w:p>
+    <w:p>
+      <w:pPr>
+        <w:spacing w:before="100" w:beforeAutospacing="1" w:after="100" w:afterAutospacing="1"/>
+        <w:rPr>
+          <w:rFonts w:ascii="Arial" w:hAnsi="Arial" w:cs="Arial"/>
+        </w:rPr>
+      </w:pPr>
+      <w:r>
+        <w:rPr>
+          <w:rStyle w:val="Strong"/>
+          <w:rFonts w:ascii="Arial" w:hAnsi="Arial" w:cs="Arial"/>
+        </w:rPr>
+        <w:t>Summary of Imputation Approach:</w:t>
+      </w:r>
+    </w:p>
+    <w:p>
+      <w:pPr>
+        <w:numPr>
+          <w:ilvl w:val="0"/>
+          <w:numId w:val="18"/>
+        </w:numPr>
+        <w:spacing w:before="100" w:beforeAutospacing="1" w:after="100" w:afterAutospacing="1" w:line="240" w:lineRule="auto"/>
+        <w:rPr>
+          <w:rFonts w:ascii="Arial" w:hAnsi="Arial" w:cs="Arial"/>
+        </w:rPr>
+      </w:pPr>
+      <w:r>
+        <w:rPr>
+          <w:rFonts w:ascii="Arial" w:hAnsi="Arial" w:cs="Arial"/>
+        </w:rPr>
+        <w:t>Method: Iterative Imputer with Bayesian Ridge</w:t>
+      </w:r>
+    </w:p>
+    <w:p>
+      <w:pPr>
+        <w:numPr>
+          <w:ilvl w:val="0"/>
+          <w:numId w:val="18"/>
+        </w:numPr>
+        <w:spacing w:before="100" w:beforeAutospacing="1" w:after="100" w:afterAutospacing="1" w:line="240" w:lineRule="auto"/>
+        <w:rPr>
+          <w:rFonts w:ascii="Arial" w:hAnsi="Arial" w:cs="Arial"/>
+        </w:rPr>
+      </w:pPr>
+      <w:r>
+        <w:rPr>
+          <w:rFonts w:ascii="Arial" w:hAnsi="Arial" w:cs="Arial"/>
+        </w:rPr>
+        <w:t>Rounds of imputation: 5</w:t>
+      </w:r>
+    </w:p>
+    <w:p>
+      <w:pPr>
+        <w:numPr>
+          <w:ilvl w:val="0"/>
+          <w:numId w:val="18"/>
+        </w:numPr>
+        <w:spacing w:before="100" w:beforeAutospacing="1" w:after="100" w:afterAutospacing="1" w:line="240" w:lineRule="auto"/>
+        <w:rPr>
+          <w:rFonts w:ascii="Arial" w:hAnsi="Arial" w:cs="Arial"/>
+        </w:rPr>
+      </w:pPr>
+      <w:r>
+        <w:rPr>
+          <w:rFonts w:ascii="Arial" w:hAnsi="Arial" w:cs="Arial"/>
+        </w:rPr>
+        <w:t>Combination method: Rubin's Rule</w:t>
+      </w:r>
+    </w:p>
+    <w:p>
+      <w:pPr>
+        <w:numPr>
+          <w:ilvl w:val="0"/>
+          <w:numId w:val="18"/>
+        </w:numPr>
+        <w:spacing w:before="100" w:beforeAutospacing="1" w:after="100" w:afterAutospacing="1" w:line="240" w:lineRule="auto"/>
+        <w:rPr>
+          <w:rFonts w:ascii="Arial" w:hAnsi="Arial" w:cs="Arial"/>
+        </w:rPr>
+      </w:pPr>
+      <w:r>
+        <w:rPr>
+          <w:rFonts w:ascii="Arial" w:hAnsi="Arial" w:cs="Arial"/>
+        </w:rPr>
+        <w:t xml:space="preserve">Coverage threshold: ≥ </w:t>
+      </w:r>
+      <w:r>
+        <w:rPr>
+          <w:rFonts w:ascii="Arial" w:hAnsi="Arial" w:cs="Arial"/>
+        </w:rPr>
+        <w:t>9</w:t>
+      </w:r>
+      <w:r>
+        <w:rPr>
+          <w:rFonts w:ascii="Arial" w:hAnsi="Arial" w:cs="Arial"/>
+        </w:rPr>
+        <w:t>0% data completeness required per ticker</w:t>
+      </w:r>
+    </w:p>
+    <w:p>
+      <w:pPr>
+        <w:numPr>
+          <w:ilvl w:val="0"/>
+          <w:numId w:val="18"/>
+        </w:numPr>
+        <w:spacing w:before="100" w:beforeAutospacing="1" w:after="100" w:afterAutospacing="1" w:line="240" w:lineRule="auto"/>
+        <w:rPr>
+          <w:rFonts w:ascii="Arial" w:hAnsi="Arial" w:cs="Arial"/>
+        </w:rPr>
+      </w:pPr>
+      <w:r>
+        <w:rPr>
+          <w:rFonts w:ascii="Arial" w:hAnsi="Arial" w:cs="Arial"/>
+        </w:rPr>
+        <w:t>Outlier management: bounded between 1st and 99th percentiles</w:t>
+      </w:r>
+    </w:p>
+    <w:p>
+      <w:pPr>
+        <w:spacing w:before="100" w:beforeAutospacing="1" w:after="100" w:afterAutospacing="1"/>
+        <w:rPr>
+          <w:rFonts w:ascii="Arial" w:hAnsi="Arial" w:cs="Arial"/>
+        </w:rPr>
+      </w:pPr>
+    </w:p>
+    <w:p>
+      <w:pPr>
         <w:spacing w:before="100" w:beforeAutospacing="1" w:after="100" w:afterAutospacing="1"/>
         <w:rPr>
           <w:rFonts w:ascii="Arial" w:hAnsi="Arial" w:cs="Arial"/>
@@ -6270,6 +7087,304 @@
     </w:lvl>
   </w:abstractNum>
   <w:abstractNum w:abstractNumId="2" w15:restartNumberingAfterBreak="0">
+    <w:nsid w:val="184C4C8D"/>
+    <w:multiLevelType w:val="multilevel"/>
+    <w:tmpl w:val="EC7ACD16"/>
+    <w:lvl w:ilvl="0">
+      <w:start w:val="1"/>
+      <w:numFmt w:val="bullet"/>
+      <w:lvlText w:val=""/>
+      <w:lvlJc w:val="left"/>
+      <w:pPr>
+        <w:tabs>
+          <w:tab w:val="num" w:pos="720"/>
+        </w:tabs>
+        <w:ind w:left="720" w:hanging="360"/>
+      </w:pPr>
+      <w:rPr>
+        <w:rFonts w:ascii="Symbol" w:hAnsi="Symbol" w:hint="default"/>
+        <w:sz w:val="20"/>
+      </w:rPr>
+    </w:lvl>
+    <w:lvl w:ilvl="1" w:tentative="1">
+      <w:start w:val="1"/>
+      <w:numFmt w:val="bullet"/>
+      <w:lvlText w:val="o"/>
+      <w:lvlJc w:val="left"/>
+      <w:pPr>
+        <w:tabs>
+          <w:tab w:val="num" w:pos="1440"/>
+        </w:tabs>
+        <w:ind w:left="1440" w:hanging="360"/>
+      </w:pPr>
+      <w:rPr>
+        <w:rFonts w:ascii="Courier New" w:hAnsi="Courier New" w:hint="default"/>
+        <w:sz w:val="20"/>
+      </w:rPr>
+    </w:lvl>
+    <w:lvl w:ilvl="2" w:tentative="1">
+      <w:start w:val="1"/>
+      <w:numFmt w:val="bullet"/>
+      <w:lvlText w:val=""/>
+      <w:lvlJc w:val="left"/>
+      <w:pPr>
+        <w:tabs>
+          <w:tab w:val="num" w:pos="2160"/>
+        </w:tabs>
+        <w:ind w:left="2160" w:hanging="360"/>
+      </w:pPr>
+      <w:rPr>
+        <w:rFonts w:ascii="Wingdings" w:hAnsi="Wingdings" w:hint="default"/>
+        <w:sz w:val="20"/>
+      </w:rPr>
+    </w:lvl>
+    <w:lvl w:ilvl="3" w:tentative="1">
+      <w:start w:val="1"/>
+      <w:numFmt w:val="bullet"/>
+      <w:lvlText w:val=""/>
+      <w:lvlJc w:val="left"/>
+      <w:pPr>
+        <w:tabs>
+          <w:tab w:val="num" w:pos="2880"/>
+        </w:tabs>
+        <w:ind w:left="2880" w:hanging="360"/>
+      </w:pPr>
+      <w:rPr>
+        <w:rFonts w:ascii="Wingdings" w:hAnsi="Wingdings" w:hint="default"/>
+        <w:sz w:val="20"/>
+      </w:rPr>
+    </w:lvl>
+    <w:lvl w:ilvl="4" w:tentative="1">
+      <w:start w:val="1"/>
+      <w:numFmt w:val="bullet"/>
+      <w:lvlText w:val=""/>
+      <w:lvlJc w:val="left"/>
+      <w:pPr>
+        <w:tabs>
+          <w:tab w:val="num" w:pos="3600"/>
+        </w:tabs>
+        <w:ind w:left="3600" w:hanging="360"/>
+      </w:pPr>
+      <w:rPr>
+        <w:rFonts w:ascii="Wingdings" w:hAnsi="Wingdings" w:hint="default"/>
+        <w:sz w:val="20"/>
+      </w:rPr>
+    </w:lvl>
+    <w:lvl w:ilvl="5" w:tentative="1">
+      <w:start w:val="1"/>
+      <w:numFmt w:val="bullet"/>
+      <w:lvlText w:val=""/>
+      <w:lvlJc w:val="left"/>
+      <w:pPr>
+        <w:tabs>
+          <w:tab w:val="num" w:pos="4320"/>
+        </w:tabs>
+        <w:ind w:left="4320" w:hanging="360"/>
+      </w:pPr>
+      <w:rPr>
+        <w:rFonts w:ascii="Wingdings" w:hAnsi="Wingdings" w:hint="default"/>
+        <w:sz w:val="20"/>
+      </w:rPr>
+    </w:lvl>
+    <w:lvl w:ilvl="6" w:tentative="1">
+      <w:start w:val="1"/>
+      <w:numFmt w:val="bullet"/>
+      <w:lvlText w:val=""/>
+      <w:lvlJc w:val="left"/>
+      <w:pPr>
+        <w:tabs>
+          <w:tab w:val="num" w:pos="5040"/>
+        </w:tabs>
+        <w:ind w:left="5040" w:hanging="360"/>
+      </w:pPr>
+      <w:rPr>
+        <w:rFonts w:ascii="Wingdings" w:hAnsi="Wingdings" w:hint="default"/>
+        <w:sz w:val="20"/>
+      </w:rPr>
+    </w:lvl>
+    <w:lvl w:ilvl="7" w:tentative="1">
+      <w:start w:val="1"/>
+      <w:numFmt w:val="bullet"/>
+      <w:lvlText w:val=""/>
+      <w:lvlJc w:val="left"/>
+      <w:pPr>
+        <w:tabs>
+          <w:tab w:val="num" w:pos="5760"/>
+        </w:tabs>
+        <w:ind w:left="5760" w:hanging="360"/>
+      </w:pPr>
+      <w:rPr>
+        <w:rFonts w:ascii="Wingdings" w:hAnsi="Wingdings" w:hint="default"/>
+        <w:sz w:val="20"/>
+      </w:rPr>
+    </w:lvl>
+    <w:lvl w:ilvl="8" w:tentative="1">
+      <w:start w:val="1"/>
+      <w:numFmt w:val="bullet"/>
+      <w:lvlText w:val=""/>
+      <w:lvlJc w:val="left"/>
+      <w:pPr>
+        <w:tabs>
+          <w:tab w:val="num" w:pos="6480"/>
+        </w:tabs>
+        <w:ind w:left="6480" w:hanging="360"/>
+      </w:pPr>
+      <w:rPr>
+        <w:rFonts w:ascii="Wingdings" w:hAnsi="Wingdings" w:hint="default"/>
+        <w:sz w:val="20"/>
+      </w:rPr>
+    </w:lvl>
+  </w:abstractNum>
+  <w:abstractNum w:abstractNumId="3" w15:restartNumberingAfterBreak="0">
+    <w:nsid w:val="1CAC1E46"/>
+    <w:multiLevelType w:val="multilevel"/>
+    <w:tmpl w:val="1E9A53CE"/>
+    <w:lvl w:ilvl="0">
+      <w:start w:val="1"/>
+      <w:numFmt w:val="bullet"/>
+      <w:lvlText w:val=""/>
+      <w:lvlJc w:val="left"/>
+      <w:pPr>
+        <w:tabs>
+          <w:tab w:val="num" w:pos="720"/>
+        </w:tabs>
+        <w:ind w:left="720" w:hanging="360"/>
+      </w:pPr>
+      <w:rPr>
+        <w:rFonts w:ascii="Symbol" w:hAnsi="Symbol" w:hint="default"/>
+        <w:sz w:val="20"/>
+      </w:rPr>
+    </w:lvl>
+    <w:lvl w:ilvl="1" w:tentative="1">
+      <w:start w:val="1"/>
+      <w:numFmt w:val="bullet"/>
+      <w:lvlText w:val="o"/>
+      <w:lvlJc w:val="left"/>
+      <w:pPr>
+        <w:tabs>
+          <w:tab w:val="num" w:pos="1440"/>
+        </w:tabs>
+        <w:ind w:left="1440" w:hanging="360"/>
+      </w:pPr>
+      <w:rPr>
+        <w:rFonts w:ascii="Courier New" w:hAnsi="Courier New" w:hint="default"/>
+        <w:sz w:val="20"/>
+      </w:rPr>
+    </w:lvl>
+    <w:lvl w:ilvl="2" w:tentative="1">
+      <w:start w:val="1"/>
+      <w:numFmt w:val="bullet"/>
+      <w:lvlText w:val=""/>
+      <w:lvlJc w:val="left"/>
+      <w:pPr>
+        <w:tabs>
+          <w:tab w:val="num" w:pos="2160"/>
+        </w:tabs>
+        <w:ind w:left="2160" w:hanging="360"/>
+      </w:pPr>
+      <w:rPr>
+        <w:rFonts w:ascii="Wingdings" w:hAnsi="Wingdings" w:hint="default"/>
+        <w:sz w:val="20"/>
+      </w:rPr>
+    </w:lvl>
+    <w:lvl w:ilvl="3" w:tentative="1">
+      <w:start w:val="1"/>
+      <w:numFmt w:val="bullet"/>
+      <w:lvlText w:val=""/>
+      <w:lvlJc w:val="left"/>
+      <w:pPr>
+        <w:tabs>
+          <w:tab w:val="num" w:pos="2880"/>
+        </w:tabs>
+        <w:ind w:left="2880" w:hanging="360"/>
+      </w:pPr>
+      <w:rPr>
+        <w:rFonts w:ascii="Wingdings" w:hAnsi="Wingdings" w:hint="default"/>
+        <w:sz w:val="20"/>
+      </w:rPr>
+    </w:lvl>
+    <w:lvl w:ilvl="4" w:tentative="1">
+      <w:start w:val="1"/>
+      <w:numFmt w:val="bullet"/>
+      <w:lvlText w:val=""/>
+      <w:lvlJc w:val="left"/>
+      <w:pPr>
+        <w:tabs>
+          <w:tab w:val="num" w:pos="3600"/>
+        </w:tabs>
+        <w:ind w:left="3600" w:hanging="360"/>
+      </w:pPr>
+      <w:rPr>
+        <w:rFonts w:ascii="Wingdings" w:hAnsi="Wingdings" w:hint="default"/>
+        <w:sz w:val="20"/>
+      </w:rPr>
+    </w:lvl>
+    <w:lvl w:ilvl="5" w:tentative="1">
+      <w:start w:val="1"/>
+      <w:numFmt w:val="bullet"/>
+      <w:lvlText w:val=""/>
+      <w:lvlJc w:val="left"/>
+      <w:pPr>
+        <w:tabs>
+          <w:tab w:val="num" w:pos="4320"/>
+        </w:tabs>
+        <w:ind w:left="4320" w:hanging="360"/>
+      </w:pPr>
+      <w:rPr>
+        <w:rFonts w:ascii="Wingdings" w:hAnsi="Wingdings" w:hint="default"/>
+        <w:sz w:val="20"/>
+      </w:rPr>
+    </w:lvl>
+    <w:lvl w:ilvl="6" w:tentative="1">
+      <w:start w:val="1"/>
+      <w:numFmt w:val="bullet"/>
+      <w:lvlText w:val=""/>
+      <w:lvlJc w:val="left"/>
+      <w:pPr>
+        <w:tabs>
+          <w:tab w:val="num" w:pos="5040"/>
+        </w:tabs>
+        <w:ind w:left="5040" w:hanging="360"/>
+      </w:pPr>
+      <w:rPr>
+        <w:rFonts w:ascii="Wingdings" w:hAnsi="Wingdings" w:hint="default"/>
+        <w:sz w:val="20"/>
+      </w:rPr>
+    </w:lvl>
+    <w:lvl w:ilvl="7" w:tentative="1">
+      <w:start w:val="1"/>
+      <w:numFmt w:val="bullet"/>
+      <w:lvlText w:val=""/>
+      <w:lvlJc w:val="left"/>
+      <w:pPr>
+        <w:tabs>
+          <w:tab w:val="num" w:pos="5760"/>
+        </w:tabs>
+        <w:ind w:left="5760" w:hanging="360"/>
+      </w:pPr>
+      <w:rPr>
+        <w:rFonts w:ascii="Wingdings" w:hAnsi="Wingdings" w:hint="default"/>
+        <w:sz w:val="20"/>
+      </w:rPr>
+    </w:lvl>
+    <w:lvl w:ilvl="8" w:tentative="1">
+      <w:start w:val="1"/>
+      <w:numFmt w:val="bullet"/>
+      <w:lvlText w:val=""/>
+      <w:lvlJc w:val="left"/>
+      <w:pPr>
+        <w:tabs>
+          <w:tab w:val="num" w:pos="6480"/>
+        </w:tabs>
+        <w:ind w:left="6480" w:hanging="360"/>
+      </w:pPr>
+      <w:rPr>
+        <w:rFonts w:ascii="Wingdings" w:hAnsi="Wingdings" w:hint="default"/>
+        <w:sz w:val="20"/>
+      </w:rPr>
+    </w:lvl>
+  </w:abstractNum>
+  <w:abstractNum w:abstractNumId="4" w15:restartNumberingAfterBreak="0">
     <w:nsid w:val="1FAD6FF7"/>
     <w:multiLevelType w:val="multilevel"/>
     <w:tmpl w:val="318292A4"/>
@@ -6418,7 +7533,7 @@
       </w:rPr>
     </w:lvl>
   </w:abstractNum>
-  <w:abstractNum w:abstractNumId="3" w15:restartNumberingAfterBreak="0">
+  <w:abstractNum w:abstractNumId="5" w15:restartNumberingAfterBreak="0">
     <w:nsid w:val="226D7561"/>
     <w:multiLevelType w:val="multilevel"/>
     <w:tmpl w:val="C5701126"/>
@@ -6567,7 +7682,603 @@
       </w:rPr>
     </w:lvl>
   </w:abstractNum>
-  <w:abstractNum w:abstractNumId="4" w15:restartNumberingAfterBreak="0">
+  <w:abstractNum w:abstractNumId="6" w15:restartNumberingAfterBreak="0">
+    <w:nsid w:val="2E37431B"/>
+    <w:multiLevelType w:val="multilevel"/>
+    <w:tmpl w:val="42FAF4E0"/>
+    <w:lvl w:ilvl="0">
+      <w:start w:val="1"/>
+      <w:numFmt w:val="bullet"/>
+      <w:lvlText w:val=""/>
+      <w:lvlJc w:val="left"/>
+      <w:pPr>
+        <w:tabs>
+          <w:tab w:val="num" w:pos="720"/>
+        </w:tabs>
+        <w:ind w:left="720" w:hanging="360"/>
+      </w:pPr>
+      <w:rPr>
+        <w:rFonts w:ascii="Symbol" w:hAnsi="Symbol" w:hint="default"/>
+        <w:sz w:val="20"/>
+      </w:rPr>
+    </w:lvl>
+    <w:lvl w:ilvl="1" w:tentative="1">
+      <w:start w:val="1"/>
+      <w:numFmt w:val="bullet"/>
+      <w:lvlText w:val="o"/>
+      <w:lvlJc w:val="left"/>
+      <w:pPr>
+        <w:tabs>
+          <w:tab w:val="num" w:pos="1440"/>
+        </w:tabs>
+        <w:ind w:left="1440" w:hanging="360"/>
+      </w:pPr>
+      <w:rPr>
+        <w:rFonts w:ascii="Courier New" w:hAnsi="Courier New" w:hint="default"/>
+        <w:sz w:val="20"/>
+      </w:rPr>
+    </w:lvl>
+    <w:lvl w:ilvl="2" w:tentative="1">
+      <w:start w:val="1"/>
+      <w:numFmt w:val="bullet"/>
+      <w:lvlText w:val=""/>
+      <w:lvlJc w:val="left"/>
+      <w:pPr>
+        <w:tabs>
+          <w:tab w:val="num" w:pos="2160"/>
+        </w:tabs>
+        <w:ind w:left="2160" w:hanging="360"/>
+      </w:pPr>
+      <w:rPr>
+        <w:rFonts w:ascii="Wingdings" w:hAnsi="Wingdings" w:hint="default"/>
+        <w:sz w:val="20"/>
+      </w:rPr>
+    </w:lvl>
+    <w:lvl w:ilvl="3" w:tentative="1">
+      <w:start w:val="1"/>
+      <w:numFmt w:val="bullet"/>
+      <w:lvlText w:val=""/>
+      <w:lvlJc w:val="left"/>
+      <w:pPr>
+        <w:tabs>
+          <w:tab w:val="num" w:pos="2880"/>
+        </w:tabs>
+        <w:ind w:left="2880" w:hanging="360"/>
+      </w:pPr>
+      <w:rPr>
+        <w:rFonts w:ascii="Wingdings" w:hAnsi="Wingdings" w:hint="default"/>
+        <w:sz w:val="20"/>
+      </w:rPr>
+    </w:lvl>
+    <w:lvl w:ilvl="4" w:tentative="1">
+      <w:start w:val="1"/>
+      <w:numFmt w:val="bullet"/>
+      <w:lvlText w:val=""/>
+      <w:lvlJc w:val="left"/>
+      <w:pPr>
+        <w:tabs>
+          <w:tab w:val="num" w:pos="3600"/>
+        </w:tabs>
+        <w:ind w:left="3600" w:hanging="360"/>
+      </w:pPr>
+      <w:rPr>
+        <w:rFonts w:ascii="Wingdings" w:hAnsi="Wingdings" w:hint="default"/>
+        <w:sz w:val="20"/>
+      </w:rPr>
+    </w:lvl>
+    <w:lvl w:ilvl="5" w:tentative="1">
+      <w:start w:val="1"/>
+      <w:numFmt w:val="bullet"/>
+      <w:lvlText w:val=""/>
+      <w:lvlJc w:val="left"/>
+      <w:pPr>
+        <w:tabs>
+          <w:tab w:val="num" w:pos="4320"/>
+        </w:tabs>
+        <w:ind w:left="4320" w:hanging="360"/>
+      </w:pPr>
+      <w:rPr>
+        <w:rFonts w:ascii="Wingdings" w:hAnsi="Wingdings" w:hint="default"/>
+        <w:sz w:val="20"/>
+      </w:rPr>
+    </w:lvl>
+    <w:lvl w:ilvl="6" w:tentative="1">
+      <w:start w:val="1"/>
+      <w:numFmt w:val="bullet"/>
+      <w:lvlText w:val=""/>
+      <w:lvlJc w:val="left"/>
+      <w:pPr>
+        <w:tabs>
+          <w:tab w:val="num" w:pos="5040"/>
+        </w:tabs>
+        <w:ind w:left="5040" w:hanging="360"/>
+      </w:pPr>
+      <w:rPr>
+        <w:rFonts w:ascii="Wingdings" w:hAnsi="Wingdings" w:hint="default"/>
+        <w:sz w:val="20"/>
+      </w:rPr>
+    </w:lvl>
+    <w:lvl w:ilvl="7" w:tentative="1">
+      <w:start w:val="1"/>
+      <w:numFmt w:val="bullet"/>
+      <w:lvlText w:val=""/>
+      <w:lvlJc w:val="left"/>
+      <w:pPr>
+        <w:tabs>
+          <w:tab w:val="num" w:pos="5760"/>
+        </w:tabs>
+        <w:ind w:left="5760" w:hanging="360"/>
+      </w:pPr>
+      <w:rPr>
+        <w:rFonts w:ascii="Wingdings" w:hAnsi="Wingdings" w:hint="default"/>
+        <w:sz w:val="20"/>
+      </w:rPr>
+    </w:lvl>
+    <w:lvl w:ilvl="8" w:tentative="1">
+      <w:start w:val="1"/>
+      <w:numFmt w:val="bullet"/>
+      <w:lvlText w:val=""/>
+      <w:lvlJc w:val="left"/>
+      <w:pPr>
+        <w:tabs>
+          <w:tab w:val="num" w:pos="6480"/>
+        </w:tabs>
+        <w:ind w:left="6480" w:hanging="360"/>
+      </w:pPr>
+      <w:rPr>
+        <w:rFonts w:ascii="Wingdings" w:hAnsi="Wingdings" w:hint="default"/>
+        <w:sz w:val="20"/>
+      </w:rPr>
+    </w:lvl>
+  </w:abstractNum>
+  <w:abstractNum w:abstractNumId="7" w15:restartNumberingAfterBreak="0">
+    <w:nsid w:val="30335134"/>
+    <w:multiLevelType w:val="multilevel"/>
+    <w:tmpl w:val="FB34B276"/>
+    <w:lvl w:ilvl="0">
+      <w:start w:val="1"/>
+      <w:numFmt w:val="bullet"/>
+      <w:lvlText w:val=""/>
+      <w:lvlJc w:val="left"/>
+      <w:pPr>
+        <w:tabs>
+          <w:tab w:val="num" w:pos="720"/>
+        </w:tabs>
+        <w:ind w:left="720" w:hanging="360"/>
+      </w:pPr>
+      <w:rPr>
+        <w:rFonts w:ascii="Symbol" w:hAnsi="Symbol" w:hint="default"/>
+        <w:sz w:val="20"/>
+      </w:rPr>
+    </w:lvl>
+    <w:lvl w:ilvl="1" w:tentative="1">
+      <w:start w:val="1"/>
+      <w:numFmt w:val="bullet"/>
+      <w:lvlText w:val="o"/>
+      <w:lvlJc w:val="left"/>
+      <w:pPr>
+        <w:tabs>
+          <w:tab w:val="num" w:pos="1440"/>
+        </w:tabs>
+        <w:ind w:left="1440" w:hanging="360"/>
+      </w:pPr>
+      <w:rPr>
+        <w:rFonts w:ascii="Courier New" w:hAnsi="Courier New" w:hint="default"/>
+        <w:sz w:val="20"/>
+      </w:rPr>
+    </w:lvl>
+    <w:lvl w:ilvl="2" w:tentative="1">
+      <w:start w:val="1"/>
+      <w:numFmt w:val="bullet"/>
+      <w:lvlText w:val=""/>
+      <w:lvlJc w:val="left"/>
+      <w:pPr>
+        <w:tabs>
+          <w:tab w:val="num" w:pos="2160"/>
+        </w:tabs>
+        <w:ind w:left="2160" w:hanging="360"/>
+      </w:pPr>
+      <w:rPr>
+        <w:rFonts w:ascii="Wingdings" w:hAnsi="Wingdings" w:hint="default"/>
+        <w:sz w:val="20"/>
+      </w:rPr>
+    </w:lvl>
+    <w:lvl w:ilvl="3" w:tentative="1">
+      <w:start w:val="1"/>
+      <w:numFmt w:val="bullet"/>
+      <w:lvlText w:val=""/>
+      <w:lvlJc w:val="left"/>
+      <w:pPr>
+        <w:tabs>
+          <w:tab w:val="num" w:pos="2880"/>
+        </w:tabs>
+        <w:ind w:left="2880" w:hanging="360"/>
+      </w:pPr>
+      <w:rPr>
+        <w:rFonts w:ascii="Wingdings" w:hAnsi="Wingdings" w:hint="default"/>
+        <w:sz w:val="20"/>
+      </w:rPr>
+    </w:lvl>
+    <w:lvl w:ilvl="4" w:tentative="1">
+      <w:start w:val="1"/>
+      <w:numFmt w:val="bullet"/>
+      <w:lvlText w:val=""/>
+      <w:lvlJc w:val="left"/>
+      <w:pPr>
+        <w:tabs>
+          <w:tab w:val="num" w:pos="3600"/>
+        </w:tabs>
+        <w:ind w:left="3600" w:hanging="360"/>
+      </w:pPr>
+      <w:rPr>
+        <w:rFonts w:ascii="Wingdings" w:hAnsi="Wingdings" w:hint="default"/>
+        <w:sz w:val="20"/>
+      </w:rPr>
+    </w:lvl>
+    <w:lvl w:ilvl="5" w:tentative="1">
+      <w:start w:val="1"/>
+      <w:numFmt w:val="bullet"/>
+      <w:lvlText w:val=""/>
+      <w:lvlJc w:val="left"/>
+      <w:pPr>
+        <w:tabs>
+          <w:tab w:val="num" w:pos="4320"/>
+        </w:tabs>
+        <w:ind w:left="4320" w:hanging="360"/>
+      </w:pPr>
+      <w:rPr>
+        <w:rFonts w:ascii="Wingdings" w:hAnsi="Wingdings" w:hint="default"/>
+        <w:sz w:val="20"/>
+      </w:rPr>
+    </w:lvl>
+    <w:lvl w:ilvl="6" w:tentative="1">
+      <w:start w:val="1"/>
+      <w:numFmt w:val="bullet"/>
+      <w:lvlText w:val=""/>
+      <w:lvlJc w:val="left"/>
+      <w:pPr>
+        <w:tabs>
+          <w:tab w:val="num" w:pos="5040"/>
+        </w:tabs>
+        <w:ind w:left="5040" w:hanging="360"/>
+      </w:pPr>
+      <w:rPr>
+        <w:rFonts w:ascii="Wingdings" w:hAnsi="Wingdings" w:hint="default"/>
+        <w:sz w:val="20"/>
+      </w:rPr>
+    </w:lvl>
+    <w:lvl w:ilvl="7" w:tentative="1">
+      <w:start w:val="1"/>
+      <w:numFmt w:val="bullet"/>
+      <w:lvlText w:val=""/>
+      <w:lvlJc w:val="left"/>
+      <w:pPr>
+        <w:tabs>
+          <w:tab w:val="num" w:pos="5760"/>
+        </w:tabs>
+        <w:ind w:left="5760" w:hanging="360"/>
+      </w:pPr>
+      <w:rPr>
+        <w:rFonts w:ascii="Wingdings" w:hAnsi="Wingdings" w:hint="default"/>
+        <w:sz w:val="20"/>
+      </w:rPr>
+    </w:lvl>
+    <w:lvl w:ilvl="8" w:tentative="1">
+      <w:start w:val="1"/>
+      <w:numFmt w:val="bullet"/>
+      <w:lvlText w:val=""/>
+      <w:lvlJc w:val="left"/>
+      <w:pPr>
+        <w:tabs>
+          <w:tab w:val="num" w:pos="6480"/>
+        </w:tabs>
+        <w:ind w:left="6480" w:hanging="360"/>
+      </w:pPr>
+      <w:rPr>
+        <w:rFonts w:ascii="Wingdings" w:hAnsi="Wingdings" w:hint="default"/>
+        <w:sz w:val="20"/>
+      </w:rPr>
+    </w:lvl>
+  </w:abstractNum>
+  <w:abstractNum w:abstractNumId="8" w15:restartNumberingAfterBreak="0">
+    <w:nsid w:val="3DF532A0"/>
+    <w:multiLevelType w:val="multilevel"/>
+    <w:tmpl w:val="D2C20BC4"/>
+    <w:lvl w:ilvl="0">
+      <w:start w:val="1"/>
+      <w:numFmt w:val="bullet"/>
+      <w:lvlText w:val=""/>
+      <w:lvlJc w:val="left"/>
+      <w:pPr>
+        <w:tabs>
+          <w:tab w:val="num" w:pos="720"/>
+        </w:tabs>
+        <w:ind w:left="720" w:hanging="360"/>
+      </w:pPr>
+      <w:rPr>
+        <w:rFonts w:ascii="Symbol" w:hAnsi="Symbol" w:hint="default"/>
+        <w:sz w:val="20"/>
+      </w:rPr>
+    </w:lvl>
+    <w:lvl w:ilvl="1" w:tentative="1">
+      <w:start w:val="1"/>
+      <w:numFmt w:val="bullet"/>
+      <w:lvlText w:val="o"/>
+      <w:lvlJc w:val="left"/>
+      <w:pPr>
+        <w:tabs>
+          <w:tab w:val="num" w:pos="1440"/>
+        </w:tabs>
+        <w:ind w:left="1440" w:hanging="360"/>
+      </w:pPr>
+      <w:rPr>
+        <w:rFonts w:ascii="Courier New" w:hAnsi="Courier New" w:hint="default"/>
+        <w:sz w:val="20"/>
+      </w:rPr>
+    </w:lvl>
+    <w:lvl w:ilvl="2" w:tentative="1">
+      <w:start w:val="1"/>
+      <w:numFmt w:val="bullet"/>
+      <w:lvlText w:val=""/>
+      <w:lvlJc w:val="left"/>
+      <w:pPr>
+        <w:tabs>
+          <w:tab w:val="num" w:pos="2160"/>
+        </w:tabs>
+        <w:ind w:left="2160" w:hanging="360"/>
+      </w:pPr>
+      <w:rPr>
+        <w:rFonts w:ascii="Wingdings" w:hAnsi="Wingdings" w:hint="default"/>
+        <w:sz w:val="20"/>
+      </w:rPr>
+    </w:lvl>
+    <w:lvl w:ilvl="3" w:tentative="1">
+      <w:start w:val="1"/>
+      <w:numFmt w:val="bullet"/>
+      <w:lvlText w:val=""/>
+      <w:lvlJc w:val="left"/>
+      <w:pPr>
+        <w:tabs>
+          <w:tab w:val="num" w:pos="2880"/>
+        </w:tabs>
+        <w:ind w:left="2880" w:hanging="360"/>
+      </w:pPr>
+      <w:rPr>
+        <w:rFonts w:ascii="Wingdings" w:hAnsi="Wingdings" w:hint="default"/>
+        <w:sz w:val="20"/>
+      </w:rPr>
+    </w:lvl>
+    <w:lvl w:ilvl="4" w:tentative="1">
+      <w:start w:val="1"/>
+      <w:numFmt w:val="bullet"/>
+      <w:lvlText w:val=""/>
+      <w:lvlJc w:val="left"/>
+      <w:pPr>
+        <w:tabs>
+          <w:tab w:val="num" w:pos="3600"/>
+        </w:tabs>
+        <w:ind w:left="3600" w:hanging="360"/>
+      </w:pPr>
+      <w:rPr>
+        <w:rFonts w:ascii="Wingdings" w:hAnsi="Wingdings" w:hint="default"/>
+        <w:sz w:val="20"/>
+      </w:rPr>
+    </w:lvl>
+    <w:lvl w:ilvl="5" w:tentative="1">
+      <w:start w:val="1"/>
+      <w:numFmt w:val="bullet"/>
+      <w:lvlText w:val=""/>
+      <w:lvlJc w:val="left"/>
+      <w:pPr>
+        <w:tabs>
+          <w:tab w:val="num" w:pos="4320"/>
+        </w:tabs>
+        <w:ind w:left="4320" w:hanging="360"/>
+      </w:pPr>
+      <w:rPr>
+        <w:rFonts w:ascii="Wingdings" w:hAnsi="Wingdings" w:hint="default"/>
+        <w:sz w:val="20"/>
+      </w:rPr>
+    </w:lvl>
+    <w:lvl w:ilvl="6" w:tentative="1">
+      <w:start w:val="1"/>
+      <w:numFmt w:val="bullet"/>
+      <w:lvlText w:val=""/>
+      <w:lvlJc w:val="left"/>
+      <w:pPr>
+        <w:tabs>
+          <w:tab w:val="num" w:pos="5040"/>
+        </w:tabs>
+        <w:ind w:left="5040" w:hanging="360"/>
+      </w:pPr>
+      <w:rPr>
+        <w:rFonts w:ascii="Wingdings" w:hAnsi="Wingdings" w:hint="default"/>
+        <w:sz w:val="20"/>
+      </w:rPr>
+    </w:lvl>
+    <w:lvl w:ilvl="7" w:tentative="1">
+      <w:start w:val="1"/>
+      <w:numFmt w:val="bullet"/>
+      <w:lvlText w:val=""/>
+      <w:lvlJc w:val="left"/>
+      <w:pPr>
+        <w:tabs>
+          <w:tab w:val="num" w:pos="5760"/>
+        </w:tabs>
+        <w:ind w:left="5760" w:hanging="360"/>
+      </w:pPr>
+      <w:rPr>
+        <w:rFonts w:ascii="Wingdings" w:hAnsi="Wingdings" w:hint="default"/>
+        <w:sz w:val="20"/>
+      </w:rPr>
+    </w:lvl>
+    <w:lvl w:ilvl="8" w:tentative="1">
+      <w:start w:val="1"/>
+      <w:numFmt w:val="bullet"/>
+      <w:lvlText w:val=""/>
+      <w:lvlJc w:val="left"/>
+      <w:pPr>
+        <w:tabs>
+          <w:tab w:val="num" w:pos="6480"/>
+        </w:tabs>
+        <w:ind w:left="6480" w:hanging="360"/>
+      </w:pPr>
+      <w:rPr>
+        <w:rFonts w:ascii="Wingdings" w:hAnsi="Wingdings" w:hint="default"/>
+        <w:sz w:val="20"/>
+      </w:rPr>
+    </w:lvl>
+  </w:abstractNum>
+  <w:abstractNum w:abstractNumId="9" w15:restartNumberingAfterBreak="0">
+    <w:nsid w:val="4A240479"/>
+    <w:multiLevelType w:val="multilevel"/>
+    <w:tmpl w:val="78F83CE8"/>
+    <w:lvl w:ilvl="0">
+      <w:start w:val="1"/>
+      <w:numFmt w:val="bullet"/>
+      <w:lvlText w:val=""/>
+      <w:lvlJc w:val="left"/>
+      <w:pPr>
+        <w:tabs>
+          <w:tab w:val="num" w:pos="720"/>
+        </w:tabs>
+        <w:ind w:left="720" w:hanging="360"/>
+      </w:pPr>
+      <w:rPr>
+        <w:rFonts w:ascii="Symbol" w:hAnsi="Symbol" w:hint="default"/>
+        <w:sz w:val="20"/>
+      </w:rPr>
+    </w:lvl>
+    <w:lvl w:ilvl="1" w:tentative="1">
+      <w:start w:val="1"/>
+      <w:numFmt w:val="bullet"/>
+      <w:lvlText w:val="o"/>
+      <w:lvlJc w:val="left"/>
+      <w:pPr>
+        <w:tabs>
+          <w:tab w:val="num" w:pos="1440"/>
+        </w:tabs>
+        <w:ind w:left="1440" w:hanging="360"/>
+      </w:pPr>
+      <w:rPr>
+        <w:rFonts w:ascii="Courier New" w:hAnsi="Courier New" w:hint="default"/>
+        <w:sz w:val="20"/>
+      </w:rPr>
+    </w:lvl>
+    <w:lvl w:ilvl="2" w:tentative="1">
+      <w:start w:val="1"/>
+      <w:numFmt w:val="bullet"/>
+      <w:lvlText w:val=""/>
+      <w:lvlJc w:val="left"/>
+      <w:pPr>
+        <w:tabs>
+          <w:tab w:val="num" w:pos="2160"/>
+        </w:tabs>
+        <w:ind w:left="2160" w:hanging="360"/>
+      </w:pPr>
+      <w:rPr>
+        <w:rFonts w:ascii="Wingdings" w:hAnsi="Wingdings" w:hint="default"/>
+        <w:sz w:val="20"/>
+      </w:rPr>
+    </w:lvl>
+    <w:lvl w:ilvl="3" w:tentative="1">
+      <w:start w:val="1"/>
+      <w:numFmt w:val="bullet"/>
+      <w:lvlText w:val=""/>
+      <w:lvlJc w:val="left"/>
+      <w:pPr>
+        <w:tabs>
+          <w:tab w:val="num" w:pos="2880"/>
+        </w:tabs>
+        <w:ind w:left="2880" w:hanging="360"/>
+      </w:pPr>
+      <w:rPr>
+        <w:rFonts w:ascii="Wingdings" w:hAnsi="Wingdings" w:hint="default"/>
+        <w:sz w:val="20"/>
+      </w:rPr>
+    </w:lvl>
+    <w:lvl w:ilvl="4" w:tentative="1">
+      <w:start w:val="1"/>
+      <w:numFmt w:val="bullet"/>
+      <w:lvlText w:val=""/>
+      <w:lvlJc w:val="left"/>
+      <w:pPr>
+        <w:tabs>
+          <w:tab w:val="num" w:pos="3600"/>
+        </w:tabs>
+        <w:ind w:left="3600" w:hanging="360"/>
+      </w:pPr>
+      <w:rPr>
+        <w:rFonts w:ascii="Wingdings" w:hAnsi="Wingdings" w:hint="default"/>
+        <w:sz w:val="20"/>
+      </w:rPr>
+    </w:lvl>
+    <w:lvl w:ilvl="5" w:tentative="1">
+      <w:start w:val="1"/>
+      <w:numFmt w:val="bullet"/>
+      <w:lvlText w:val=""/>
+      <w:lvlJc w:val="left"/>
+      <w:pPr>
+        <w:tabs>
+          <w:tab w:val="num" w:pos="4320"/>
+        </w:tabs>
+        <w:ind w:left="4320" w:hanging="360"/>
+      </w:pPr>
+      <w:rPr>
+        <w:rFonts w:ascii="Wingdings" w:hAnsi="Wingdings" w:hint="default"/>
+        <w:sz w:val="20"/>
+      </w:rPr>
+    </w:lvl>
+    <w:lvl w:ilvl="6" w:tentative="1">
+      <w:start w:val="1"/>
+      <w:numFmt w:val="bullet"/>
+      <w:lvlText w:val=""/>
+      <w:lvlJc w:val="left"/>
+      <w:pPr>
+        <w:tabs>
+          <w:tab w:val="num" w:pos="5040"/>
+        </w:tabs>
+        <w:ind w:left="5040" w:hanging="360"/>
+      </w:pPr>
+      <w:rPr>
+        <w:rFonts w:ascii="Wingdings" w:hAnsi="Wingdings" w:hint="default"/>
+        <w:sz w:val="20"/>
+      </w:rPr>
+    </w:lvl>
+    <w:lvl w:ilvl="7" w:tentative="1">
+      <w:start w:val="1"/>
+      <w:numFmt w:val="bullet"/>
+      <w:lvlText w:val=""/>
+      <w:lvlJc w:val="left"/>
+      <w:pPr>
+        <w:tabs>
+          <w:tab w:val="num" w:pos="5760"/>
+        </w:tabs>
+        <w:ind w:left="5760" w:hanging="360"/>
+      </w:pPr>
+      <w:rPr>
+        <w:rFonts w:ascii="Wingdings" w:hAnsi="Wingdings" w:hint="default"/>
+        <w:sz w:val="20"/>
+      </w:rPr>
+    </w:lvl>
+    <w:lvl w:ilvl="8" w:tentative="1">
+      <w:start w:val="1"/>
+      <w:numFmt w:val="bullet"/>
+      <w:lvlText w:val=""/>
+      <w:lvlJc w:val="left"/>
+      <w:pPr>
+        <w:tabs>
+          <w:tab w:val="num" w:pos="6480"/>
+        </w:tabs>
+        <w:ind w:left="6480" w:hanging="360"/>
+      </w:pPr>
+      <w:rPr>
+        <w:rFonts w:ascii="Wingdings" w:hAnsi="Wingdings" w:hint="default"/>
+        <w:sz w:val="20"/>
+      </w:rPr>
+    </w:lvl>
+  </w:abstractNum>
+  <w:abstractNum w:abstractNumId="10" w15:restartNumberingAfterBreak="0">
     <w:nsid w:val="513F1CE7"/>
     <w:multiLevelType w:val="multilevel"/>
     <w:tmpl w:val="1C16E008"/>
@@ -6716,7 +8427,7 @@
       </w:rPr>
     </w:lvl>
   </w:abstractNum>
-  <w:abstractNum w:abstractNumId="5" w15:restartNumberingAfterBreak="0">
+  <w:abstractNum w:abstractNumId="11" w15:restartNumberingAfterBreak="0">
     <w:nsid w:val="51E51325"/>
     <w:multiLevelType w:val="multilevel"/>
     <w:tmpl w:val="31CA7BFA"/>
@@ -6865,7 +8576,305 @@
       </w:rPr>
     </w:lvl>
   </w:abstractNum>
-  <w:abstractNum w:abstractNumId="6" w15:restartNumberingAfterBreak="0">
+  <w:abstractNum w:abstractNumId="12" w15:restartNumberingAfterBreak="0">
+    <w:nsid w:val="53D54EAF"/>
+    <w:multiLevelType w:val="multilevel"/>
+    <w:tmpl w:val="97B6B4C6"/>
+    <w:lvl w:ilvl="0">
+      <w:start w:val="1"/>
+      <w:numFmt w:val="bullet"/>
+      <w:lvlText w:val=""/>
+      <w:lvlJc w:val="left"/>
+      <w:pPr>
+        <w:tabs>
+          <w:tab w:val="num" w:pos="720"/>
+        </w:tabs>
+        <w:ind w:left="720" w:hanging="360"/>
+      </w:pPr>
+      <w:rPr>
+        <w:rFonts w:ascii="Symbol" w:hAnsi="Symbol" w:hint="default"/>
+        <w:sz w:val="20"/>
+      </w:rPr>
+    </w:lvl>
+    <w:lvl w:ilvl="1" w:tentative="1">
+      <w:start w:val="1"/>
+      <w:numFmt w:val="bullet"/>
+      <w:lvlText w:val="o"/>
+      <w:lvlJc w:val="left"/>
+      <w:pPr>
+        <w:tabs>
+          <w:tab w:val="num" w:pos="1440"/>
+        </w:tabs>
+        <w:ind w:left="1440" w:hanging="360"/>
+      </w:pPr>
+      <w:rPr>
+        <w:rFonts w:ascii="Courier New" w:hAnsi="Courier New" w:hint="default"/>
+        <w:sz w:val="20"/>
+      </w:rPr>
+    </w:lvl>
+    <w:lvl w:ilvl="2" w:tentative="1">
+      <w:start w:val="1"/>
+      <w:numFmt w:val="bullet"/>
+      <w:lvlText w:val=""/>
+      <w:lvlJc w:val="left"/>
+      <w:pPr>
+        <w:tabs>
+          <w:tab w:val="num" w:pos="2160"/>
+        </w:tabs>
+        <w:ind w:left="2160" w:hanging="360"/>
+      </w:pPr>
+      <w:rPr>
+        <w:rFonts w:ascii="Wingdings" w:hAnsi="Wingdings" w:hint="default"/>
+        <w:sz w:val="20"/>
+      </w:rPr>
+    </w:lvl>
+    <w:lvl w:ilvl="3" w:tentative="1">
+      <w:start w:val="1"/>
+      <w:numFmt w:val="bullet"/>
+      <w:lvlText w:val=""/>
+      <w:lvlJc w:val="left"/>
+      <w:pPr>
+        <w:tabs>
+          <w:tab w:val="num" w:pos="2880"/>
+        </w:tabs>
+        <w:ind w:left="2880" w:hanging="360"/>
+      </w:pPr>
+      <w:rPr>
+        <w:rFonts w:ascii="Wingdings" w:hAnsi="Wingdings" w:hint="default"/>
+        <w:sz w:val="20"/>
+      </w:rPr>
+    </w:lvl>
+    <w:lvl w:ilvl="4" w:tentative="1">
+      <w:start w:val="1"/>
+      <w:numFmt w:val="bullet"/>
+      <w:lvlText w:val=""/>
+      <w:lvlJc w:val="left"/>
+      <w:pPr>
+        <w:tabs>
+          <w:tab w:val="num" w:pos="3600"/>
+        </w:tabs>
+        <w:ind w:left="3600" w:hanging="360"/>
+      </w:pPr>
+      <w:rPr>
+        <w:rFonts w:ascii="Wingdings" w:hAnsi="Wingdings" w:hint="default"/>
+        <w:sz w:val="20"/>
+      </w:rPr>
+    </w:lvl>
+    <w:lvl w:ilvl="5" w:tentative="1">
+      <w:start w:val="1"/>
+      <w:numFmt w:val="bullet"/>
+      <w:lvlText w:val=""/>
+      <w:lvlJc w:val="left"/>
+      <w:pPr>
+        <w:tabs>
+          <w:tab w:val="num" w:pos="4320"/>
+        </w:tabs>
+        <w:ind w:left="4320" w:hanging="360"/>
+      </w:pPr>
+      <w:rPr>
+        <w:rFonts w:ascii="Wingdings" w:hAnsi="Wingdings" w:hint="default"/>
+        <w:sz w:val="20"/>
+      </w:rPr>
+    </w:lvl>
+    <w:lvl w:ilvl="6" w:tentative="1">
+      <w:start w:val="1"/>
+      <w:numFmt w:val="bullet"/>
+      <w:lvlText w:val=""/>
+      <w:lvlJc w:val="left"/>
+      <w:pPr>
+        <w:tabs>
+          <w:tab w:val="num" w:pos="5040"/>
+        </w:tabs>
+        <w:ind w:left="5040" w:hanging="360"/>
+      </w:pPr>
+      <w:rPr>
+        <w:rFonts w:ascii="Wingdings" w:hAnsi="Wingdings" w:hint="default"/>
+        <w:sz w:val="20"/>
+      </w:rPr>
+    </w:lvl>
+    <w:lvl w:ilvl="7" w:tentative="1">
+      <w:start w:val="1"/>
+      <w:numFmt w:val="bullet"/>
+      <w:lvlText w:val=""/>
+      <w:lvlJc w:val="left"/>
+      <w:pPr>
+        <w:tabs>
+          <w:tab w:val="num" w:pos="5760"/>
+        </w:tabs>
+        <w:ind w:left="5760" w:hanging="360"/>
+      </w:pPr>
+      <w:rPr>
+        <w:rFonts w:ascii="Wingdings" w:hAnsi="Wingdings" w:hint="default"/>
+        <w:sz w:val="20"/>
+      </w:rPr>
+    </w:lvl>
+    <w:lvl w:ilvl="8" w:tentative="1">
+      <w:start w:val="1"/>
+      <w:numFmt w:val="bullet"/>
+      <w:lvlText w:val=""/>
+      <w:lvlJc w:val="left"/>
+      <w:pPr>
+        <w:tabs>
+          <w:tab w:val="num" w:pos="6480"/>
+        </w:tabs>
+        <w:ind w:left="6480" w:hanging="360"/>
+      </w:pPr>
+      <w:rPr>
+        <w:rFonts w:ascii="Wingdings" w:hAnsi="Wingdings" w:hint="default"/>
+        <w:sz w:val="20"/>
+      </w:rPr>
+    </w:lvl>
+  </w:abstractNum>
+  <w:abstractNum w:abstractNumId="13" w15:restartNumberingAfterBreak="0">
+    <w:nsid w:val="66436BC2"/>
+    <w:multiLevelType w:val="multilevel"/>
+    <w:tmpl w:val="7848D080"/>
+    <w:lvl w:ilvl="0">
+      <w:start w:val="1"/>
+      <w:numFmt w:val="bullet"/>
+      <w:lvlText w:val=""/>
+      <w:lvlJc w:val="left"/>
+      <w:pPr>
+        <w:tabs>
+          <w:tab w:val="num" w:pos="720"/>
+        </w:tabs>
+        <w:ind w:left="720" w:hanging="360"/>
+      </w:pPr>
+      <w:rPr>
+        <w:rFonts w:ascii="Symbol" w:hAnsi="Symbol" w:hint="default"/>
+        <w:sz w:val="20"/>
+      </w:rPr>
+    </w:lvl>
+    <w:lvl w:ilvl="1" w:tentative="1">
+      <w:start w:val="1"/>
+      <w:numFmt w:val="bullet"/>
+      <w:lvlText w:val="o"/>
+      <w:lvlJc w:val="left"/>
+      <w:pPr>
+        <w:tabs>
+          <w:tab w:val="num" w:pos="1440"/>
+        </w:tabs>
+        <w:ind w:left="1440" w:hanging="360"/>
+      </w:pPr>
+      <w:rPr>
+        <w:rFonts w:ascii="Courier New" w:hAnsi="Courier New" w:hint="default"/>
+        <w:sz w:val="20"/>
+      </w:rPr>
+    </w:lvl>
+    <w:lvl w:ilvl="2" w:tentative="1">
+      <w:start w:val="1"/>
+      <w:numFmt w:val="bullet"/>
+      <w:lvlText w:val=""/>
+      <w:lvlJc w:val="left"/>
+      <w:pPr>
+        <w:tabs>
+          <w:tab w:val="num" w:pos="2160"/>
+        </w:tabs>
+        <w:ind w:left="2160" w:hanging="360"/>
+      </w:pPr>
+      <w:rPr>
+        <w:rFonts w:ascii="Wingdings" w:hAnsi="Wingdings" w:hint="default"/>
+        <w:sz w:val="20"/>
+      </w:rPr>
+    </w:lvl>
+    <w:lvl w:ilvl="3" w:tentative="1">
+      <w:start w:val="1"/>
+      <w:numFmt w:val="bullet"/>
+      <w:lvlText w:val=""/>
+      <w:lvlJc w:val="left"/>
+      <w:pPr>
+        <w:tabs>
+          <w:tab w:val="num" w:pos="2880"/>
+        </w:tabs>
+        <w:ind w:left="2880" w:hanging="360"/>
+      </w:pPr>
+      <w:rPr>
+        <w:rFonts w:ascii="Wingdings" w:hAnsi="Wingdings" w:hint="default"/>
+        <w:sz w:val="20"/>
+      </w:rPr>
+    </w:lvl>
+    <w:lvl w:ilvl="4" w:tentative="1">
+      <w:start w:val="1"/>
+      <w:numFmt w:val="bullet"/>
+      <w:lvlText w:val=""/>
+      <w:lvlJc w:val="left"/>
+      <w:pPr>
+        <w:tabs>
+          <w:tab w:val="num" w:pos="3600"/>
+        </w:tabs>
+        <w:ind w:left="3600" w:hanging="360"/>
+      </w:pPr>
+      <w:rPr>
+        <w:rFonts w:ascii="Wingdings" w:hAnsi="Wingdings" w:hint="default"/>
+        <w:sz w:val="20"/>
+      </w:rPr>
+    </w:lvl>
+    <w:lvl w:ilvl="5" w:tentative="1">
+      <w:start w:val="1"/>
+      <w:numFmt w:val="bullet"/>
+      <w:lvlText w:val=""/>
+      <w:lvlJc w:val="left"/>
+      <w:pPr>
+        <w:tabs>
+          <w:tab w:val="num" w:pos="4320"/>
+        </w:tabs>
+        <w:ind w:left="4320" w:hanging="360"/>
+      </w:pPr>
+      <w:rPr>
+        <w:rFonts w:ascii="Wingdings" w:hAnsi="Wingdings" w:hint="default"/>
+        <w:sz w:val="20"/>
+      </w:rPr>
+    </w:lvl>
+    <w:lvl w:ilvl="6" w:tentative="1">
+      <w:start w:val="1"/>
+      <w:numFmt w:val="bullet"/>
+      <w:lvlText w:val=""/>
+      <w:lvlJc w:val="left"/>
+      <w:pPr>
+        <w:tabs>
+          <w:tab w:val="num" w:pos="5040"/>
+        </w:tabs>
+        <w:ind w:left="5040" w:hanging="360"/>
+      </w:pPr>
+      <w:rPr>
+        <w:rFonts w:ascii="Wingdings" w:hAnsi="Wingdings" w:hint="default"/>
+        <w:sz w:val="20"/>
+      </w:rPr>
+    </w:lvl>
+    <w:lvl w:ilvl="7" w:tentative="1">
+      <w:start w:val="1"/>
+      <w:numFmt w:val="bullet"/>
+      <w:lvlText w:val=""/>
+      <w:lvlJc w:val="left"/>
+      <w:pPr>
+        <w:tabs>
+          <w:tab w:val="num" w:pos="5760"/>
+        </w:tabs>
+        <w:ind w:left="5760" w:hanging="360"/>
+      </w:pPr>
+      <w:rPr>
+        <w:rFonts w:ascii="Wingdings" w:hAnsi="Wingdings" w:hint="default"/>
+        <w:sz w:val="20"/>
+      </w:rPr>
+    </w:lvl>
+    <w:lvl w:ilvl="8" w:tentative="1">
+      <w:start w:val="1"/>
+      <w:numFmt w:val="bullet"/>
+      <w:lvlText w:val=""/>
+      <w:lvlJc w:val="left"/>
+      <w:pPr>
+        <w:tabs>
+          <w:tab w:val="num" w:pos="6480"/>
+        </w:tabs>
+        <w:ind w:left="6480" w:hanging="360"/>
+      </w:pPr>
+      <w:rPr>
+        <w:rFonts w:ascii="Wingdings" w:hAnsi="Wingdings" w:hint="default"/>
+        <w:sz w:val="20"/>
+      </w:rPr>
+    </w:lvl>
+  </w:abstractNum>
+  <w:abstractNum w:abstractNumId="14" w15:restartNumberingAfterBreak="0">
     <w:nsid w:val="70803F6B"/>
     <w:multiLevelType w:val="multilevel"/>
     <w:tmpl w:val="361AE424"/>
@@ -7014,7 +9023,7 @@
       </w:rPr>
     </w:lvl>
   </w:abstractNum>
-  <w:abstractNum w:abstractNumId="7" w15:restartNumberingAfterBreak="0">
+  <w:abstractNum w:abstractNumId="15" w15:restartNumberingAfterBreak="0">
     <w:nsid w:val="750872A3"/>
     <w:multiLevelType w:val="multilevel"/>
     <w:tmpl w:val="36DAD71C"/>
@@ -7163,7 +9172,7 @@
       </w:rPr>
     </w:lvl>
   </w:abstractNum>
-  <w:abstractNum w:abstractNumId="8" w15:restartNumberingAfterBreak="0">
+  <w:abstractNum w:abstractNumId="16" w15:restartNumberingAfterBreak="0">
     <w:nsid w:val="765572C3"/>
     <w:multiLevelType w:val="multilevel"/>
     <w:tmpl w:val="CAE66882"/>
@@ -7312,7 +9321,7 @@
       </w:rPr>
     </w:lvl>
   </w:abstractNum>
-  <w:abstractNum w:abstractNumId="9" w15:restartNumberingAfterBreak="0">
+  <w:abstractNum w:abstractNumId="17" w15:restartNumberingAfterBreak="0">
     <w:nsid w:val="79B15738"/>
     <w:multiLevelType w:val="multilevel"/>
     <w:tmpl w:val="7A7ECCF4"/>
@@ -7462,34 +9471,58 @@
     </w:lvl>
   </w:abstractNum>
   <w:num w:numId="1" w16cid:durableId="593561597">
-    <w:abstractNumId w:val="9"/>
+    <w:abstractNumId w:val="17"/>
   </w:num>
   <w:num w:numId="2" w16cid:durableId="529759424">
-    <w:abstractNumId w:val="2"/>
+    <w:abstractNumId w:val="4"/>
   </w:num>
   <w:num w:numId="3" w16cid:durableId="706636695">
-    <w:abstractNumId w:val="3"/>
+    <w:abstractNumId w:val="5"/>
   </w:num>
   <w:num w:numId="4" w16cid:durableId="907765809">
     <w:abstractNumId w:val="0"/>
   </w:num>
   <w:num w:numId="5" w16cid:durableId="1640963818">
-    <w:abstractNumId w:val="6"/>
+    <w:abstractNumId w:val="14"/>
   </w:num>
   <w:num w:numId="6" w16cid:durableId="2114746494">
-    <w:abstractNumId w:val="7"/>
+    <w:abstractNumId w:val="15"/>
   </w:num>
   <w:num w:numId="7" w16cid:durableId="1349715096">
-    <w:abstractNumId w:val="5"/>
+    <w:abstractNumId w:val="11"/>
   </w:num>
   <w:num w:numId="8" w16cid:durableId="1796287936">
-    <w:abstractNumId w:val="8"/>
+    <w:abstractNumId w:val="16"/>
   </w:num>
   <w:num w:numId="9" w16cid:durableId="117067327">
-    <w:abstractNumId w:val="4"/>
+    <w:abstractNumId w:val="10"/>
   </w:num>
   <w:num w:numId="10" w16cid:durableId="1994792425">
     <w:abstractNumId w:val="1"/>
+  </w:num>
+  <w:num w:numId="11" w16cid:durableId="2144151645">
+    <w:abstractNumId w:val="6"/>
+  </w:num>
+  <w:num w:numId="12" w16cid:durableId="1394159362">
+    <w:abstractNumId w:val="8"/>
+  </w:num>
+  <w:num w:numId="13" w16cid:durableId="894198018">
+    <w:abstractNumId w:val="2"/>
+  </w:num>
+  <w:num w:numId="14" w16cid:durableId="992567055">
+    <w:abstractNumId w:val="13"/>
+  </w:num>
+  <w:num w:numId="15" w16cid:durableId="1016074906">
+    <w:abstractNumId w:val="3"/>
+  </w:num>
+  <w:num w:numId="16" w16cid:durableId="1965230054">
+    <w:abstractNumId w:val="9"/>
+  </w:num>
+  <w:num w:numId="17" w16cid:durableId="70548443">
+    <w:abstractNumId w:val="7"/>
+  </w:num>
+  <w:num w:numId="18" w16cid:durableId="1611355085">
+    <w:abstractNumId w:val="12"/>
   </w:num>
 </w:numbering>
 </file>
@@ -8510,6 +10543,17 @@
       <w:szCs w:val="20"/>
     </w:rPr>
   </w:style>
+  <w:style w:type="character" w:styleId="Emphasis">
+    <w:name w:val="Emphasis"/>
+    <w:basedOn w:val="DefaultParagraphFont"/>
+    <w:uiPriority w:val="20"/>
+    <w:qFormat/>
+    <w:rsid w:val="00543C53"/>
+    <w:rPr>
+      <w:i/>
+      <w:iCs/>
+    </w:rPr>
+  </w:style>
 </w:styles>
 </file>
 

</xml_diff>